<commit_message>
Hello I make changes
</commit_message>
<xml_diff>
--- a/pm_doc.docx
+++ b/pm_doc.docx
@@ -7,10 +7,13 @@
         <w:t>Hello , I am name is Evarist</w:t>
       </w:r>
       <w:r>
-        <w:t>, yes the change been update</w:t>
+        <w:t>, I am</w:t>
       </w:r>
       <w:bookmarkStart w:id="0" w:name="_GoBack"/>
       <w:bookmarkEnd w:id="0"/>
+      <w:r>
+        <w:t xml:space="preserve"> here like that</w:t>
+      </w:r>
     </w:p>
     <w:sectPr>
       <w:pgSz w:w="12240" w:h="15840"/>

</xml_diff>

<commit_message>
Update the doc file change
</commit_message>
<xml_diff>
--- a/pm_doc.docx
+++ b/pm_doc.docx
@@ -7,13 +7,13 @@
         <w:t>Hello , I am name is Evarist</w:t>
       </w:r>
       <w:r>
-        <w:t>, I am</w:t>
+        <w:t xml:space="preserve">, </w:t>
+      </w:r>
+      <w:r>
+        <w:t>yes the change been update with success</w:t>
       </w:r>
       <w:bookmarkStart w:id="0" w:name="_GoBack"/>
       <w:bookmarkEnd w:id="0"/>
-      <w:r>
-        <w:t xml:space="preserve"> here like that</w:t>
-      </w:r>
     </w:p>
     <w:sectPr>
       <w:pgSz w:w="12240" w:h="15840"/>

</xml_diff>

<commit_message>
Change name Evarist to Evarist and Malinda
</commit_message>
<xml_diff>
--- a/pm_doc.docx
+++ b/pm_doc.docx
@@ -7,13 +7,16 @@
         <w:t>Hello , I am name is Evarist</w:t>
       </w:r>
       <w:r>
+        <w:t xml:space="preserve"> and malinda</w:t>
+      </w:r>
+      <w:bookmarkStart w:id="0" w:name="_GoBack"/>
+      <w:bookmarkEnd w:id="0"/>
+      <w:r>
         <w:t xml:space="preserve">, </w:t>
       </w:r>
       <w:r>
         <w:t>yes the change been update with success</w:t>
       </w:r>
-      <w:bookmarkStart w:id="0" w:name="_GoBack"/>
-      <w:bookmarkEnd w:id="0"/>
     </w:p>
     <w:sectPr>
       <w:pgSz w:w="12240" w:h="15840"/>

</xml_diff>